<commit_message>
Completed Lab5 - Client and Server Services
</commit_message>
<xml_diff>
--- a/docs/Звіт Лаб4 Роман Баглай.docx
+++ b/docs/Звіт Лаб4 Роман Баглай.docx
@@ -147,7 +147,6 @@
           <w:b/>
           <w:sz w:val="28"/>
           <w:szCs w:val="28"/>
-          <w:lang w:val="uk-UA"/>
         </w:rPr>
       </w:pPr>
       <w:r>
@@ -175,9 +174,8 @@
           <w:b/>
           <w:sz w:val="28"/>
           <w:szCs w:val="28"/>
-          <w:lang w:val="uk-UA"/>
-        </w:rPr>
-        <w:t>3</w:t>
+        </w:rPr>
+        <w:t>4</w:t>
       </w:r>
     </w:p>
     <w:p>
@@ -2595,6 +2593,7 @@
       <w:r>
         <w:rPr>
           <w:rFonts w:ascii="Times New Roman" w:hAnsi="Times New Roman" w:cs="Times New Roman"/>
+          <w:noProof/>
           <w:sz w:val="28"/>
           <w:szCs w:val="28"/>
         </w:rPr>
@@ -2648,6 +2647,7 @@
       <w:r>
         <w:rPr>
           <w:rFonts w:ascii="Times New Roman" w:hAnsi="Times New Roman" w:cs="Times New Roman"/>
+          <w:noProof/>
           <w:sz w:val="28"/>
           <w:szCs w:val="28"/>
           <w:lang w:val="uk-UA"/>
@@ -2703,6 +2703,7 @@
       <w:r>
         <w:rPr>
           <w:rFonts w:ascii="Times New Roman" w:hAnsi="Times New Roman" w:cs="Times New Roman"/>
+          <w:noProof/>
           <w:sz w:val="28"/>
           <w:szCs w:val="28"/>
           <w:lang w:val="uk-UA"/>

</xml_diff>